<commit_message>
Daily and Weekly Update of Website
</commit_message>
<xml_diff>
--- a/Articles/2025/1-Blender-Continued/8-Creating-Curves/9-The-Curve-Pen-Tool/The-Curve-Pen-Tool-Part-1/9 The Curve Pen Tool Part 1.docx
+++ b/Articles/2025/1-Blender-Continued/8-Creating-Curves/9-The-Curve-Pen-Tool/The-Curve-Pen-Tool-Part-1/9 The Curve Pen Tool Part 1.docx
@@ -13,6 +13,81 @@
     <w:p/>
     <w:p/>
     <w:p/>
+    <w:p>
+      <w:pPr>
+        <w:rPr>
+          <w:rStyle w:val="BoldTealChar"/>
+        </w:rPr>
+      </w:pPr>
+    </w:p>
+    <w:p>
+      <w:pPr>
+        <w:rPr>
+          <w:rStyle w:val="BoldTealChar"/>
+        </w:rPr>
+      </w:pPr>
+      <w:r>
+        <w:rPr>
+          <w:rStyle w:val="BoldTealChar"/>
+          <w:noProof/>
+        </w:rPr>
+        <w:drawing>
+          <wp:inline distT="0" distB="0" distL="0" distR="0" wp14:anchorId="6279BE5C" wp14:editId="38F66CC0">
+            <wp:extent cx="2567940" cy="2295525"/>
+            <wp:effectExtent l="0" t="0" r="3810" b="9525"/>
+            <wp:docPr id="131164757" name="Picture 1"/>
+            <wp:cNvGraphicFramePr>
+              <a:graphicFrameLocks xmlns:a="http://schemas.openxmlformats.org/drawingml/2006/main" noChangeAspect="1"/>
+            </wp:cNvGraphicFramePr>
+            <a:graphic xmlns:a="http://schemas.openxmlformats.org/drawingml/2006/main">
+              <a:graphicData uri="http://schemas.openxmlformats.org/drawingml/2006/picture">
+                <pic:pic xmlns:pic="http://schemas.openxmlformats.org/drawingml/2006/picture">
+                  <pic:nvPicPr>
+                    <pic:cNvPr id="0" name="Picture 1"/>
+                    <pic:cNvPicPr>
+                      <a:picLocks noChangeAspect="1" noChangeArrowheads="1"/>
+                    </pic:cNvPicPr>
+                  </pic:nvPicPr>
+                  <pic:blipFill>
+                    <a:blip r:embed="rId8">
+                      <a:extLst>
+                        <a:ext uri="{28A0092B-C50C-407E-A947-70E740481C1C}">
+                          <a14:useLocalDpi xmlns:a14="http://schemas.microsoft.com/office/drawing/2010/main" val="0"/>
+                        </a:ext>
+                      </a:extLst>
+                    </a:blip>
+                    <a:srcRect/>
+                    <a:stretch>
+                      <a:fillRect/>
+                    </a:stretch>
+                  </pic:blipFill>
+                  <pic:spPr bwMode="auto">
+                    <a:xfrm>
+                      <a:off x="0" y="0"/>
+                      <a:ext cx="2567940" cy="2295525"/>
+                    </a:xfrm>
+                    <a:prstGeom prst="rect">
+                      <a:avLst/>
+                    </a:prstGeom>
+                    <a:noFill/>
+                    <a:ln>
+                      <a:noFill/>
+                    </a:ln>
+                  </pic:spPr>
+                </pic:pic>
+              </a:graphicData>
+            </a:graphic>
+          </wp:inline>
+        </w:drawing>
+      </w:r>
+    </w:p>
+    <w:p>
+      <w:pPr>
+        <w:rPr>
+          <w:rStyle w:val="BoldTealChar"/>
+        </w:rPr>
+      </w:pPr>
+    </w:p>
     <w:p>
       <w:r>
         <w:rPr>
@@ -67,7 +142,7 @@
                     <pic:cNvPicPr/>
                   </pic:nvPicPr>
                   <pic:blipFill>
-                    <a:blip r:embed="rId8"/>
+                    <a:blip r:embed="rId9"/>
                     <a:stretch>
                       <a:fillRect/>
                     </a:stretch>
@@ -93,6 +168,7 @@
         <w:pStyle w:val="Heading1"/>
       </w:pPr>
       <w:r>
+        <w:lastRenderedPageBreak/>
         <w:t>Setting Up</w:t>
       </w:r>
       <w:r>
@@ -190,7 +266,7 @@
                     <pic:cNvPicPr/>
                   </pic:nvPicPr>
                   <pic:blipFill>
-                    <a:blip r:embed="rId9"/>
+                    <a:blip r:embed="rId10"/>
                     <a:stretch>
                       <a:fillRect/>
                     </a:stretch>
@@ -214,7 +290,6 @@
     <w:p/>
     <w:p>
       <w:r>
-        <w:lastRenderedPageBreak/>
         <w:t xml:space="preserve">We are going to start off in </w:t>
       </w:r>
       <w:r>
@@ -249,7 +324,7 @@
                     <pic:cNvPicPr/>
                   </pic:nvPicPr>
                   <pic:blipFill>
-                    <a:blip r:embed="rId10"/>
+                    <a:blip r:embed="rId11"/>
                     <a:stretch>
                       <a:fillRect/>
                     </a:stretch>
@@ -273,6 +348,7 @@
     <w:p/>
     <w:p>
       <w:r>
+        <w:lastRenderedPageBreak/>
         <w:t xml:space="preserve">Make sure you have the Add Curve Extra Objects enabled in the </w:t>
       </w:r>
       <w:r>
@@ -300,7 +376,7 @@
                     <pic:cNvPicPr/>
                   </pic:nvPicPr>
                   <pic:blipFill>
-                    <a:blip r:embed="rId11"/>
+                    <a:blip r:embed="rId12"/>
                     <a:stretch>
                       <a:fillRect/>
                     </a:stretch>
@@ -323,7 +399,6 @@
     </w:p>
     <w:p>
       <w:r>
-        <w:lastRenderedPageBreak/>
         <w:t xml:space="preserve">Click on the </w:t>
       </w:r>
       <w:r>
@@ -368,7 +443,7 @@
                     <pic:cNvPicPr/>
                   </pic:nvPicPr>
                   <pic:blipFill>
-                    <a:blip r:embed="rId12"/>
+                    <a:blip r:embed="rId13"/>
                     <a:stretch>
                       <a:fillRect/>
                     </a:stretch>
@@ -419,6 +494,7 @@
         <w:rPr>
           <w:noProof/>
         </w:rPr>
+        <w:lastRenderedPageBreak/>
         <w:drawing>
           <wp:inline distT="0" distB="0" distL="0" distR="0" wp14:anchorId="0DB5C588" wp14:editId="1167A104">
             <wp:extent cx="4925112" cy="3248478"/>
@@ -435,7 +511,7 @@
                     <pic:cNvPicPr/>
                   </pic:nvPicPr>
                   <pic:blipFill>
-                    <a:blip r:embed="rId13"/>
+                    <a:blip r:embed="rId14"/>
                     <a:stretch>
                       <a:fillRect/>
                     </a:stretch>
@@ -458,7 +534,6 @@
     </w:p>
     <w:p>
       <w:r>
-        <w:lastRenderedPageBreak/>
         <w:t>Adding this p</w:t>
       </w:r>
       <w:r>
@@ -504,7 +579,7 @@
                     <pic:cNvPicPr/>
                   </pic:nvPicPr>
                   <pic:blipFill>
-                    <a:blip r:embed="rId14"/>
+                    <a:blip r:embed="rId15"/>
                     <a:stretch>
                       <a:fillRect/>
                     </a:stretch>
@@ -579,7 +654,6 @@
         <w:rPr>
           <w:noProof/>
         </w:rPr>
-        <w:lastRenderedPageBreak/>
         <w:drawing>
           <wp:inline distT="0" distB="0" distL="0" distR="0" wp14:anchorId="47364750" wp14:editId="085A9C49">
             <wp:extent cx="3134162" cy="1314633"/>
@@ -596,7 +670,7 @@
                     <pic:cNvPicPr/>
                   </pic:nvPicPr>
                   <pic:blipFill>
-                    <a:blip r:embed="rId15"/>
+                    <a:blip r:embed="rId16"/>
                     <a:stretch>
                       <a:fillRect/>
                     </a:stretch>
@@ -691,6 +765,7 @@
         <w:rPr>
           <w:noProof/>
         </w:rPr>
+        <w:lastRenderedPageBreak/>
         <w:drawing>
           <wp:inline distT="0" distB="0" distL="0" distR="0" wp14:anchorId="16B262F5" wp14:editId="548B1424">
             <wp:extent cx="2791215" cy="2086266"/>
@@ -707,7 +782,7 @@
                     <pic:cNvPicPr/>
                   </pic:nvPicPr>
                   <pic:blipFill>
-                    <a:blip r:embed="rId16"/>
+                    <a:blip r:embed="rId17"/>
                     <a:stretch>
                       <a:fillRect/>
                     </a:stretch>
@@ -779,7 +854,6 @@
         <w:rPr>
           <w:noProof/>
         </w:rPr>
-        <w:lastRenderedPageBreak/>
         <w:drawing>
           <wp:inline distT="0" distB="0" distL="0" distR="0" wp14:anchorId="59C05F76" wp14:editId="266683D2">
             <wp:extent cx="1014456" cy="710119"/>
@@ -796,7 +870,7 @@
                     <pic:cNvPicPr/>
                   </pic:nvPicPr>
                   <pic:blipFill>
-                    <a:blip r:embed="rId17"/>
+                    <a:blip r:embed="rId18"/>
                     <a:stretch>
                       <a:fillRect/>
                     </a:stretch>
@@ -884,7 +958,7 @@
                     <pic:cNvPicPr/>
                   </pic:nvPicPr>
                   <pic:blipFill>
-                    <a:blip r:embed="rId18"/>
+                    <a:blip r:embed="rId19"/>
                     <a:stretch>
                       <a:fillRect/>
                     </a:stretch>
@@ -910,6 +984,7 @@
         <w:rPr>
           <w:rStyle w:val="BoldRedChar"/>
         </w:rPr>
+        <w:lastRenderedPageBreak/>
         <w:t>Warning!</w:t>
       </w:r>
       <w:r>
@@ -1018,7 +1093,7 @@
                     <pic:cNvPicPr/>
                   </pic:nvPicPr>
                   <pic:blipFill>
-                    <a:blip r:embed="rId19"/>
+                    <a:blip r:embed="rId20"/>
                     <a:stretch>
                       <a:fillRect/>
                     </a:stretch>
@@ -1076,6 +1151,7 @@
         <w:rPr>
           <w:noProof/>
         </w:rPr>
+        <w:lastRenderedPageBreak/>
         <w:drawing>
           <wp:inline distT="0" distB="0" distL="0" distR="0" wp14:anchorId="34EBBC3E" wp14:editId="6FF268AB">
             <wp:extent cx="5943600" cy="3233420"/>
@@ -1092,7 +1168,7 @@
                     <pic:cNvPicPr/>
                   </pic:nvPicPr>
                   <pic:blipFill>
-                    <a:blip r:embed="rId20"/>
+                    <a:blip r:embed="rId21"/>
                     <a:stretch>
                       <a:fillRect/>
                     </a:stretch>
@@ -1174,7 +1250,9 @@
     </w:p>
     <w:p>
       <w:r>
-        <w:lastRenderedPageBreak/>
+        <w:rPr>
+          <w:noProof/>
+        </w:rPr>
         <w:drawing>
           <wp:inline distT="0" distB="0" distL="0" distR="0" wp14:anchorId="6E323A9E" wp14:editId="17FFA9E0">
             <wp:extent cx="4639322" cy="2772162"/>
@@ -1191,7 +1269,7 @@
                     <pic:cNvPicPr/>
                   </pic:nvPicPr>
                   <pic:blipFill>
-                    <a:blip r:embed="rId21"/>
+                    <a:blip r:embed="rId22"/>
                     <a:stretch>
                       <a:fillRect/>
                     </a:stretch>
@@ -1214,12 +1292,16 @@
     </w:p>
     <w:p>
       <w:r>
+        <w:lastRenderedPageBreak/>
         <w:t>Now as long as we are still in 3D mode, it should not have changed unless you did something to it, we can click, hold, and drag and move this point around, or pull on one of the handles to reposition the curve into something more desirable for the cup.</w:t>
       </w:r>
     </w:p>
     <w:p/>
     <w:p>
       <w:r>
+        <w:rPr>
+          <w:noProof/>
+        </w:rPr>
         <w:drawing>
           <wp:inline distT="0" distB="0" distL="0" distR="0" wp14:anchorId="11C1F258" wp14:editId="587AD41D">
             <wp:extent cx="5401429" cy="3067478"/>
@@ -1236,7 +1318,7 @@
                     <pic:cNvPicPr/>
                   </pic:nvPicPr>
                   <pic:blipFill>
-                    <a:blip r:embed="rId22"/>
+                    <a:blip r:embed="rId23"/>
                     <a:stretch>
                       <a:fillRect/>
                     </a:stretch>
@@ -1265,6 +1347,10 @@
     <w:p/>
     <w:p>
       <w:r>
+        <w:rPr>
+          <w:noProof/>
+        </w:rPr>
+        <w:lastRenderedPageBreak/>
         <w:drawing>
           <wp:inline distT="0" distB="0" distL="0" distR="0" wp14:anchorId="734D7DCB" wp14:editId="7EDFD1F3">
             <wp:extent cx="4315427" cy="2972215"/>
@@ -1281,7 +1367,7 @@
                     <pic:cNvPicPr/>
                   </pic:nvPicPr>
                   <pic:blipFill>
-                    <a:blip r:embed="rId23"/>
+                    <a:blip r:embed="rId24"/>
                     <a:stretch>
                       <a:fillRect/>
                     </a:stretch>
@@ -1310,6 +1396,9 @@
     </w:p>
     <w:p>
       <w:r>
+        <w:rPr>
+          <w:noProof/>
+        </w:rPr>
         <w:drawing>
           <wp:inline distT="0" distB="0" distL="0" distR="0" wp14:anchorId="60A3C62E" wp14:editId="1DB5C343">
             <wp:extent cx="2288684" cy="2626874"/>
@@ -1326,7 +1415,7 @@
                     <pic:cNvPicPr/>
                   </pic:nvPicPr>
                   <pic:blipFill>
-                    <a:blip r:embed="rId24"/>
+                    <a:blip r:embed="rId25"/>
                     <a:stretch>
                       <a:fillRect/>
                     </a:stretch>
@@ -1370,6 +1459,9 @@
     </w:p>
     <w:p>
       <w:r>
+        <w:rPr>
+          <w:noProof/>
+        </w:rPr>
         <w:drawing>
           <wp:inline distT="0" distB="0" distL="0" distR="0" wp14:anchorId="3E375247" wp14:editId="6B5C3473">
             <wp:extent cx="4572638" cy="2791215"/>
@@ -1386,7 +1478,7 @@
                     <pic:cNvPicPr/>
                   </pic:nvPicPr>
                   <pic:blipFill>
-                    <a:blip r:embed="rId25"/>
+                    <a:blip r:embed="rId26"/>
                     <a:stretch>
                       <a:fillRect/>
                     </a:stretch>
@@ -1414,6 +1506,9 @@
     </w:p>
     <w:p>
       <w:r>
+        <w:rPr>
+          <w:noProof/>
+        </w:rPr>
         <w:drawing>
           <wp:inline distT="0" distB="0" distL="0" distR="0" wp14:anchorId="374BF609" wp14:editId="27F1EDA8">
             <wp:extent cx="2086786" cy="3334832"/>
@@ -1430,7 +1525,7 @@
                     <pic:cNvPicPr/>
                   </pic:nvPicPr>
                   <pic:blipFill>
-                    <a:blip r:embed="rId26"/>
+                    <a:blip r:embed="rId27"/>
                     <a:stretch>
                       <a:fillRect/>
                     </a:stretch>
@@ -1463,6 +1558,9 @@
     </w:p>
     <w:p>
       <w:r>
+        <w:rPr>
+          <w:noProof/>
+        </w:rPr>
         <w:drawing>
           <wp:inline distT="0" distB="0" distL="0" distR="0" wp14:anchorId="3B12A5FD" wp14:editId="5576B280">
             <wp:extent cx="3505689" cy="3134162"/>
@@ -1479,7 +1577,7 @@
                     <pic:cNvPicPr/>
                   </pic:nvPicPr>
                   <pic:blipFill>
-                    <a:blip r:embed="rId27"/>
+                    <a:blip r:embed="rId28"/>
                     <a:stretch>
                       <a:fillRect/>
                     </a:stretch>
@@ -1509,6 +1607,9 @@
     </w:p>
     <w:p>
       <w:r>
+        <w:rPr>
+          <w:noProof/>
+        </w:rPr>
         <w:drawing>
           <wp:inline distT="0" distB="0" distL="0" distR="0" wp14:anchorId="027F7C31" wp14:editId="15F10841">
             <wp:extent cx="3117233" cy="2363821"/>
@@ -1525,7 +1626,7 @@
                     <pic:cNvPicPr/>
                   </pic:nvPicPr>
                   <pic:blipFill rotWithShape="1">
-                    <a:blip r:embed="rId28"/>
+                    <a:blip r:embed="rId29"/>
                     <a:srcRect b="57357"/>
                     <a:stretch/>
                   </pic:blipFill>
@@ -1563,6 +1664,9 @@
     </w:p>
     <w:p>
       <w:r>
+        <w:rPr>
+          <w:noProof/>
+        </w:rPr>
         <w:drawing>
           <wp:inline distT="0" distB="0" distL="0" distR="0" wp14:anchorId="5ABD7226" wp14:editId="303F206E">
             <wp:extent cx="2495898" cy="2362530"/>
@@ -1579,7 +1683,7 @@
                     <pic:cNvPicPr/>
                   </pic:nvPicPr>
                   <pic:blipFill>
-                    <a:blip r:embed="rId29"/>
+                    <a:blip r:embed="rId30"/>
                     <a:stretch>
                       <a:fillRect/>
                     </a:stretch>
@@ -1610,6 +1714,9 @@
     </w:p>
     <w:p>
       <w:r>
+        <w:rPr>
+          <w:noProof/>
+        </w:rPr>
         <w:drawing>
           <wp:inline distT="0" distB="0" distL="0" distR="0" wp14:anchorId="4919D8E7" wp14:editId="7FA2F05A">
             <wp:extent cx="5830114" cy="3410426"/>
@@ -1626,7 +1733,7 @@
                     <pic:cNvPicPr/>
                   </pic:nvPicPr>
                   <pic:blipFill>
-                    <a:blip r:embed="rId30"/>
+                    <a:blip r:embed="rId31"/>
                     <a:stretch>
                       <a:fillRect/>
                     </a:stretch>
@@ -1663,6 +1770,9 @@
     </w:p>
     <w:p>
       <w:r>
+        <w:rPr>
+          <w:noProof/>
+        </w:rPr>
         <w:drawing>
           <wp:anchor distT="0" distB="0" distL="114300" distR="114300" simplePos="0" relativeHeight="251659264" behindDoc="1" locked="0" layoutInCell="1" allowOverlap="1" wp14:anchorId="3F2D1A8C" wp14:editId="52452310">
             <wp:simplePos x="0" y="0"/>
@@ -1695,7 +1805,7 @@
                     <pic:cNvPicPr/>
                   </pic:nvPicPr>
                   <pic:blipFill>
-                    <a:blip r:embed="rId31">
+                    <a:blip r:embed="rId32">
                       <a:extLst>
                         <a:ext uri="{28A0092B-C50C-407E-A947-70E740481C1C}">
                           <a14:useLocalDpi xmlns:a14="http://schemas.microsoft.com/office/drawing/2010/main" val="0"/>
@@ -1728,6 +1838,9 @@
         </w:drawing>
       </w:r>
       <w:r>
+        <w:rPr>
+          <w:noProof/>
+        </w:rPr>
         <w:drawing>
           <wp:anchor distT="0" distB="0" distL="114300" distR="114300" simplePos="0" relativeHeight="251658240" behindDoc="1" locked="0" layoutInCell="1" allowOverlap="1" wp14:anchorId="6C3F14ED" wp14:editId="131C7B16">
             <wp:simplePos x="0" y="0"/>
@@ -1760,7 +1873,7 @@
                     <pic:cNvPicPr/>
                   </pic:nvPicPr>
                   <pic:blipFill>
-                    <a:blip r:embed="rId32">
+                    <a:blip r:embed="rId33">
                       <a:extLst>
                         <a:ext uri="{28A0092B-C50C-407E-A947-70E740481C1C}">
                           <a14:useLocalDpi xmlns:a14="http://schemas.microsoft.com/office/drawing/2010/main" val="0"/>
@@ -1823,6 +1936,9 @@
     </w:p>
     <w:p>
       <w:r>
+        <w:rPr>
+          <w:noProof/>
+        </w:rPr>
         <w:lastRenderedPageBreak/>
         <w:drawing>
           <wp:inline distT="0" distB="0" distL="0" distR="0" wp14:anchorId="28729F0B" wp14:editId="504C3E1D">
@@ -1840,7 +1956,7 @@
                     <pic:cNvPicPr/>
                   </pic:nvPicPr>
                   <pic:blipFill>
-                    <a:blip r:embed="rId33"/>
+                    <a:blip r:embed="rId34"/>
                     <a:stretch>
                       <a:fillRect/>
                     </a:stretch>
@@ -1869,6 +1985,9 @@
     </w:p>
     <w:p>
       <w:r>
+        <w:rPr>
+          <w:noProof/>
+        </w:rPr>
         <w:drawing>
           <wp:anchor distT="0" distB="0" distL="114300" distR="114300" simplePos="0" relativeHeight="251661312" behindDoc="1" locked="0" layoutInCell="1" allowOverlap="1" wp14:anchorId="3D9B551B" wp14:editId="671E255A">
             <wp:simplePos x="0" y="0"/>
@@ -1901,7 +2020,7 @@
                     <pic:cNvPicPr/>
                   </pic:nvPicPr>
                   <pic:blipFill rotWithShape="1">
-                    <a:blip r:embed="rId34">
+                    <a:blip r:embed="rId35">
                       <a:extLst>
                         <a:ext uri="{28A0092B-C50C-407E-A947-70E740481C1C}">
                           <a14:useLocalDpi xmlns:a14="http://schemas.microsoft.com/office/drawing/2010/main" val="0"/>
@@ -1978,7 +2097,7 @@
                     </pic:cNvPicPr>
                   </pic:nvPicPr>
                   <pic:blipFill>
-                    <a:blip r:embed="rId35">
+                    <a:blip r:embed="rId36">
                       <a:extLst>
                         <a:ext uri="{28A0092B-C50C-407E-A947-70E740481C1C}">
                           <a14:useLocalDpi xmlns:a14="http://schemas.microsoft.com/office/drawing/2010/main" val="0"/>
@@ -2036,6 +2155,9 @@
     </w:p>
     <w:p>
       <w:r>
+        <w:rPr>
+          <w:noProof/>
+        </w:rPr>
         <w:drawing>
           <wp:inline distT="0" distB="0" distL="0" distR="0" wp14:anchorId="04BD15AF" wp14:editId="64F59B3C">
             <wp:extent cx="5039428" cy="3391373"/>
@@ -2052,7 +2174,7 @@
                     <pic:cNvPicPr/>
                   </pic:nvPicPr>
                   <pic:blipFill>
-                    <a:blip r:embed="rId36"/>
+                    <a:blip r:embed="rId37"/>
                     <a:stretch>
                       <a:fillRect/>
                     </a:stretch>
@@ -2091,6 +2213,9 @@
     </w:p>
     <w:p>
       <w:r>
+        <w:rPr>
+          <w:noProof/>
+        </w:rPr>
         <w:drawing>
           <wp:inline distT="0" distB="0" distL="0" distR="0" wp14:anchorId="62B3FDF3" wp14:editId="61341EC0">
             <wp:extent cx="3079503" cy="2772383"/>
@@ -2107,7 +2232,7 @@
                     <pic:cNvPicPr/>
                   </pic:nvPicPr>
                   <pic:blipFill>
-                    <a:blip r:embed="rId37"/>
+                    <a:blip r:embed="rId38"/>
                     <a:stretch>
                       <a:fillRect/>
                     </a:stretch>
@@ -2130,24 +2255,26 @@
     </w:p>
     <w:p/>
     <w:p/>
-    <w:p/>
-    <w:p>
-      <w:hyperlink r:id="rId38" w:history="1">
-        <w:r>
-          <w:rPr>
-            <w:rStyle w:val="Hyperlink"/>
-          </w:rPr>
-          <w:t>https://www.youtube.com/watch?v=APxkUd7OAAk</w:t>
-        </w:r>
-      </w:hyperlink>
+    <w:p>
+      <w:pPr>
+        <w:pStyle w:val="Heading1"/>
+      </w:pPr>
+      <w:r>
+        <w:t>Making a Segment</w:t>
+      </w:r>
+    </w:p>
+    <w:p>
+      <w:r>
+        <w:t>If you go into Object mode, or you may notice in Edit mode, and you see that for some reason that your curve has points that are supposed to be connected but are not, you will need to connect these points by creating a segment.</w:t>
+      </w:r>
     </w:p>
     <w:p>
       <w:r>
         <w:drawing>
-          <wp:inline distT="0" distB="0" distL="0" distR="0" wp14:anchorId="379791D7" wp14:editId="4CC2A3E5">
-            <wp:extent cx="4067743" cy="1314633"/>
-            <wp:effectExtent l="0" t="0" r="9525" b="0"/>
-            <wp:docPr id="1220483728" name="Picture 1"/>
+          <wp:inline distT="0" distB="0" distL="0" distR="0" wp14:anchorId="08FC0492" wp14:editId="4748121B">
+            <wp:extent cx="3124636" cy="3067478"/>
+            <wp:effectExtent l="0" t="0" r="0" b="0"/>
+            <wp:docPr id="1933359373" name="Picture 1"/>
             <wp:cNvGraphicFramePr>
               <a:graphicFrameLocks xmlns:a="http://schemas.openxmlformats.org/drawingml/2006/main" noChangeAspect="1"/>
             </wp:cNvGraphicFramePr>
@@ -2155,7 +2282,7 @@
               <a:graphicData uri="http://schemas.openxmlformats.org/drawingml/2006/picture">
                 <pic:pic xmlns:pic="http://schemas.openxmlformats.org/drawingml/2006/picture">
                   <pic:nvPicPr>
-                    <pic:cNvPr id="1220483728" name=""/>
+                    <pic:cNvPr id="1933359373" name=""/>
                     <pic:cNvPicPr/>
                   </pic:nvPicPr>
                   <pic:blipFill>
@@ -2167,7 +2294,7 @@
                   <pic:spPr>
                     <a:xfrm>
                       <a:off x="0" y="0"/>
-                      <a:ext cx="4067743" cy="1314633"/>
+                      <a:ext cx="3124636" cy="3067478"/>
                     </a:xfrm>
                     <a:prstGeom prst="rect">
                       <a:avLst/>
@@ -2180,8 +2307,577 @@
         </w:drawing>
       </w:r>
     </w:p>
+    <w:p>
+      <w:r>
+        <w:t xml:space="preserve">To fix this we want to </w:t>
+      </w:r>
+      <w:r>
+        <w:rPr>
+          <w:rStyle w:val="BlueBoldenChar"/>
+          <w:rFonts w:eastAsiaTheme="minorHAnsi"/>
+        </w:rPr>
+        <w:t>shift- select</w:t>
+      </w:r>
+      <w:r>
+        <w:t xml:space="preserve"> both points.</w:t>
+      </w:r>
+    </w:p>
+    <w:p/>
+    <w:p>
+      <w:r>
+        <w:drawing>
+          <wp:inline distT="0" distB="0" distL="0" distR="0" wp14:anchorId="5190F6B6" wp14:editId="415595EF">
+            <wp:extent cx="2019582" cy="2524477"/>
+            <wp:effectExtent l="0" t="0" r="0" b="9525"/>
+            <wp:docPr id="2126159759" name="Picture 1"/>
+            <wp:cNvGraphicFramePr>
+              <a:graphicFrameLocks xmlns:a="http://schemas.openxmlformats.org/drawingml/2006/main" noChangeAspect="1"/>
+            </wp:cNvGraphicFramePr>
+            <a:graphic xmlns:a="http://schemas.openxmlformats.org/drawingml/2006/main">
+              <a:graphicData uri="http://schemas.openxmlformats.org/drawingml/2006/picture">
+                <pic:pic xmlns:pic="http://schemas.openxmlformats.org/drawingml/2006/picture">
+                  <pic:nvPicPr>
+                    <pic:cNvPr id="2126159759" name=""/>
+                    <pic:cNvPicPr/>
+                  </pic:nvPicPr>
+                  <pic:blipFill>
+                    <a:blip r:embed="rId40"/>
+                    <a:stretch>
+                      <a:fillRect/>
+                    </a:stretch>
+                  </pic:blipFill>
+                  <pic:spPr>
+                    <a:xfrm>
+                      <a:off x="0" y="0"/>
+                      <a:ext cx="2019582" cy="2524477"/>
+                    </a:xfrm>
+                    <a:prstGeom prst="rect">
+                      <a:avLst/>
+                    </a:prstGeom>
+                  </pic:spPr>
+                </pic:pic>
+              </a:graphicData>
+            </a:graphic>
+          </wp:inline>
+        </w:drawing>
+      </w:r>
+    </w:p>
+    <w:p>
+      <w:r>
+        <w:lastRenderedPageBreak/>
+        <w:t xml:space="preserve">Go to the </w:t>
+      </w:r>
+      <w:r>
+        <w:rPr>
+          <w:rStyle w:val="BlueBoldenChar"/>
+          <w:rFonts w:eastAsiaTheme="minorHAnsi"/>
+        </w:rPr>
+        <w:t>top menu</w:t>
+      </w:r>
+      <w:r>
+        <w:t xml:space="preserve">, Select </w:t>
+      </w:r>
+      <w:r>
+        <w:rPr>
+          <w:rStyle w:val="BlueBoldenChar"/>
+          <w:rFonts w:eastAsiaTheme="minorHAnsi"/>
+        </w:rPr>
+        <w:t>Control Points</w:t>
+      </w:r>
+      <w:r>
+        <w:t xml:space="preserve">, then scroll down to find </w:t>
+      </w:r>
+      <w:r>
+        <w:rPr>
+          <w:rStyle w:val="BlueBoldenChar"/>
+          <w:rFonts w:eastAsiaTheme="minorHAnsi"/>
+        </w:rPr>
+        <w:t>Make Segment</w:t>
+      </w:r>
+      <w:r>
+        <w:t>.</w:t>
+      </w:r>
+    </w:p>
+    <w:p>
+      <w:r>
+        <w:drawing>
+          <wp:inline distT="0" distB="0" distL="0" distR="0" wp14:anchorId="3F4063A8" wp14:editId="243BF88D">
+            <wp:extent cx="3677163" cy="1247949"/>
+            <wp:effectExtent l="0" t="0" r="0" b="9525"/>
+            <wp:docPr id="1269476286" name="Picture 1"/>
+            <wp:cNvGraphicFramePr>
+              <a:graphicFrameLocks xmlns:a="http://schemas.openxmlformats.org/drawingml/2006/main" noChangeAspect="1"/>
+            </wp:cNvGraphicFramePr>
+            <a:graphic xmlns:a="http://schemas.openxmlformats.org/drawingml/2006/main">
+              <a:graphicData uri="http://schemas.openxmlformats.org/drawingml/2006/picture">
+                <pic:pic xmlns:pic="http://schemas.openxmlformats.org/drawingml/2006/picture">
+                  <pic:nvPicPr>
+                    <pic:cNvPr id="1269476286" name=""/>
+                    <pic:cNvPicPr/>
+                  </pic:nvPicPr>
+                  <pic:blipFill>
+                    <a:blip r:embed="rId41"/>
+                    <a:stretch>
+                      <a:fillRect/>
+                    </a:stretch>
+                  </pic:blipFill>
+                  <pic:spPr>
+                    <a:xfrm>
+                      <a:off x="0" y="0"/>
+                      <a:ext cx="3677163" cy="1247949"/>
+                    </a:xfrm>
+                    <a:prstGeom prst="rect">
+                      <a:avLst/>
+                    </a:prstGeom>
+                  </pic:spPr>
+                </pic:pic>
+              </a:graphicData>
+            </a:graphic>
+          </wp:inline>
+        </w:drawing>
+      </w:r>
+    </w:p>
+    <w:p/>
+    <w:p>
+      <w:r>
+        <w:t>Now if you go into Object mode, we can see that we do indeed have a connection made between these two points.</w:t>
+      </w:r>
+    </w:p>
+    <w:p>
+      <w:r>
+        <w:drawing>
+          <wp:inline distT="0" distB="0" distL="0" distR="0" wp14:anchorId="1585CD97" wp14:editId="492CE9A7">
+            <wp:extent cx="2086266" cy="3286584"/>
+            <wp:effectExtent l="0" t="0" r="9525" b="9525"/>
+            <wp:docPr id="1994273079" name="Picture 1"/>
+            <wp:cNvGraphicFramePr>
+              <a:graphicFrameLocks xmlns:a="http://schemas.openxmlformats.org/drawingml/2006/main" noChangeAspect="1"/>
+            </wp:cNvGraphicFramePr>
+            <a:graphic xmlns:a="http://schemas.openxmlformats.org/drawingml/2006/main">
+              <a:graphicData uri="http://schemas.openxmlformats.org/drawingml/2006/picture">
+                <pic:pic xmlns:pic="http://schemas.openxmlformats.org/drawingml/2006/picture">
+                  <pic:nvPicPr>
+                    <pic:cNvPr id="1994273079" name=""/>
+                    <pic:cNvPicPr/>
+                  </pic:nvPicPr>
+                  <pic:blipFill>
+                    <a:blip r:embed="rId42"/>
+                    <a:stretch>
+                      <a:fillRect/>
+                    </a:stretch>
+                  </pic:blipFill>
+                  <pic:spPr>
+                    <a:xfrm>
+                      <a:off x="0" y="0"/>
+                      <a:ext cx="2086266" cy="3286584"/>
+                    </a:xfrm>
+                    <a:prstGeom prst="rect">
+                      <a:avLst/>
+                    </a:prstGeom>
+                  </pic:spPr>
+                </pic:pic>
+              </a:graphicData>
+            </a:graphic>
+          </wp:inline>
+        </w:drawing>
+      </w:r>
+    </w:p>
+    <w:p>
+      <w:r>
+        <w:t xml:space="preserve">Take it back into </w:t>
+      </w:r>
+      <w:r>
+        <w:rPr>
+          <w:rStyle w:val="BlueBoldenChar"/>
+          <w:rFonts w:eastAsiaTheme="minorHAnsi"/>
+        </w:rPr>
+        <w:t>Edit</w:t>
+      </w:r>
+      <w:r>
+        <w:t xml:space="preserve"> mode.</w:t>
+      </w:r>
+    </w:p>
+    <w:p>
+      <w:pPr>
+        <w:pStyle w:val="Heading1"/>
+      </w:pPr>
+      <w:r>
+        <w:t>Mixing the Old Method with the New Method</w:t>
+      </w:r>
+    </w:p>
+    <w:p>
+      <w:r>
+        <w:t xml:space="preserve">Sometimes in creating the curve, you may find that the old methods for moving the curve may work better than using the </w:t>
+      </w:r>
+      <w:r>
+        <w:rPr>
+          <w:rStyle w:val="BlueBoldenChar"/>
+          <w:rFonts w:eastAsiaTheme="minorHAnsi"/>
+        </w:rPr>
+        <w:t>Curve Pen tool</w:t>
+      </w:r>
+      <w:r>
+        <w:t xml:space="preserve"> for these movements. But it is all up to you. You can use the shortcut of </w:t>
+      </w:r>
+      <w:r>
+        <w:rPr>
+          <w:rStyle w:val="BlueBoldenChar"/>
+          <w:rFonts w:eastAsiaTheme="minorHAnsi"/>
+        </w:rPr>
+        <w:t>G</w:t>
+      </w:r>
+      <w:r>
+        <w:t xml:space="preserve"> and it will still move your point. Once you start to make your movement with the </w:t>
+      </w:r>
+      <w:r>
+        <w:rPr>
+          <w:rStyle w:val="BlueBoldenChar"/>
+          <w:rFonts w:eastAsiaTheme="minorHAnsi"/>
+        </w:rPr>
+        <w:t>G</w:t>
+      </w:r>
+      <w:r>
+        <w:t xml:space="preserve"> hotkey, you can initiate the </w:t>
+      </w:r>
+      <w:r>
+        <w:rPr>
+          <w:rStyle w:val="BlueBoldenChar"/>
+          <w:rFonts w:eastAsiaTheme="minorHAnsi"/>
+        </w:rPr>
+        <w:t>X</w:t>
+      </w:r>
+      <w:r>
+        <w:t xml:space="preserve"> key and </w:t>
+      </w:r>
+      <w:r>
+        <w:rPr>
+          <w:rStyle w:val="BoldMaroonListChar"/>
+        </w:rPr>
+        <w:t>constrain</w:t>
+      </w:r>
+      <w:r>
+        <w:t xml:space="preserve"> that movement to just the </w:t>
+      </w:r>
+      <w:r>
+        <w:rPr>
+          <w:rStyle w:val="BlueBoldenChar"/>
+          <w:rFonts w:eastAsiaTheme="minorHAnsi"/>
+        </w:rPr>
+        <w:t>X axis</w:t>
+      </w:r>
+      <w:r>
+        <w:t>.</w:t>
+      </w:r>
+    </w:p>
+    <w:p>
+      <w:r>
+        <w:lastRenderedPageBreak/>
+        <w:t>Just move things around with the G hot key, or move tool, until you get the profile to your liking for the right side of your cup.</w:t>
+      </w:r>
+    </w:p>
+    <w:p>
+      <w:r>
+        <w:drawing>
+          <wp:inline distT="0" distB="0" distL="0" distR="0" wp14:anchorId="5EF14D06" wp14:editId="04770D9F">
+            <wp:extent cx="2908976" cy="2949566"/>
+            <wp:effectExtent l="0" t="0" r="5715" b="3810"/>
+            <wp:docPr id="1140688774" name="Picture 1"/>
+            <wp:cNvGraphicFramePr>
+              <a:graphicFrameLocks xmlns:a="http://schemas.openxmlformats.org/drawingml/2006/main" noChangeAspect="1"/>
+            </wp:cNvGraphicFramePr>
+            <a:graphic xmlns:a="http://schemas.openxmlformats.org/drawingml/2006/main">
+              <a:graphicData uri="http://schemas.openxmlformats.org/drawingml/2006/picture">
+                <pic:pic xmlns:pic="http://schemas.openxmlformats.org/drawingml/2006/picture">
+                  <pic:nvPicPr>
+                    <pic:cNvPr id="1140688774" name=""/>
+                    <pic:cNvPicPr/>
+                  </pic:nvPicPr>
+                  <pic:blipFill>
+                    <a:blip r:embed="rId43"/>
+                    <a:stretch>
+                      <a:fillRect/>
+                    </a:stretch>
+                  </pic:blipFill>
+                  <pic:spPr>
+                    <a:xfrm>
+                      <a:off x="0" y="0"/>
+                      <a:ext cx="2915592" cy="2956274"/>
+                    </a:xfrm>
+                    <a:prstGeom prst="rect">
+                      <a:avLst/>
+                    </a:prstGeom>
+                  </pic:spPr>
+                </pic:pic>
+              </a:graphicData>
+            </a:graphic>
+          </wp:inline>
+        </w:drawing>
+      </w:r>
+    </w:p>
+    <w:p/>
+    <w:p>
+      <w:pPr>
+        <w:pStyle w:val="Heading1"/>
+      </w:pPr>
+      <w:r>
+        <w:t>Widening our Cup</w:t>
+      </w:r>
+    </w:p>
+    <w:p>
+      <w:r>
+        <w:t>Grab all of these points here and widen the base of the cup.</w:t>
+      </w:r>
+    </w:p>
+    <w:p>
+      <w:r>
+        <w:lastRenderedPageBreak/>
+        <w:drawing>
+          <wp:inline distT="0" distB="0" distL="0" distR="0" wp14:anchorId="638F3A1A" wp14:editId="08B4DE67">
+            <wp:extent cx="3448531" cy="6030167"/>
+            <wp:effectExtent l="0" t="0" r="0" b="8890"/>
+            <wp:docPr id="2109592353" name="Picture 1"/>
+            <wp:cNvGraphicFramePr>
+              <a:graphicFrameLocks xmlns:a="http://schemas.openxmlformats.org/drawingml/2006/main" noChangeAspect="1"/>
+            </wp:cNvGraphicFramePr>
+            <a:graphic xmlns:a="http://schemas.openxmlformats.org/drawingml/2006/main">
+              <a:graphicData uri="http://schemas.openxmlformats.org/drawingml/2006/picture">
+                <pic:pic xmlns:pic="http://schemas.openxmlformats.org/drawingml/2006/picture">
+                  <pic:nvPicPr>
+                    <pic:cNvPr id="2109592353" name=""/>
+                    <pic:cNvPicPr/>
+                  </pic:nvPicPr>
+                  <pic:blipFill>
+                    <a:blip r:embed="rId44"/>
+                    <a:stretch>
+                      <a:fillRect/>
+                    </a:stretch>
+                  </pic:blipFill>
+                  <pic:spPr>
+                    <a:xfrm>
+                      <a:off x="0" y="0"/>
+                      <a:ext cx="3448531" cy="6030167"/>
+                    </a:xfrm>
+                    <a:prstGeom prst="rect">
+                      <a:avLst/>
+                    </a:prstGeom>
+                  </pic:spPr>
+                </pic:pic>
+              </a:graphicData>
+            </a:graphic>
+          </wp:inline>
+        </w:drawing>
+      </w:r>
+    </w:p>
+    <w:p>
+      <w:pPr>
+        <w:pStyle w:val="Heading1"/>
+      </w:pPr>
+      <w:r>
+        <w:t>Placing the bottom Precisely on the Floor</w:t>
+      </w:r>
+    </w:p>
+    <w:p>
+      <w:r>
+        <w:t>We want to select this bottom corner point here.</w:t>
+      </w:r>
+    </w:p>
+    <w:p>
+      <w:r>
+        <w:lastRenderedPageBreak/>
+        <w:drawing>
+          <wp:inline distT="0" distB="0" distL="0" distR="0" wp14:anchorId="5592D4F6" wp14:editId="7D00C3BF">
+            <wp:extent cx="3010320" cy="4296375"/>
+            <wp:effectExtent l="0" t="0" r="0" b="9525"/>
+            <wp:docPr id="1514569976" name="Picture 1"/>
+            <wp:cNvGraphicFramePr>
+              <a:graphicFrameLocks xmlns:a="http://schemas.openxmlformats.org/drawingml/2006/main" noChangeAspect="1"/>
+            </wp:cNvGraphicFramePr>
+            <a:graphic xmlns:a="http://schemas.openxmlformats.org/drawingml/2006/main">
+              <a:graphicData uri="http://schemas.openxmlformats.org/drawingml/2006/picture">
+                <pic:pic xmlns:pic="http://schemas.openxmlformats.org/drawingml/2006/picture">
+                  <pic:nvPicPr>
+                    <pic:cNvPr id="1514569976" name=""/>
+                    <pic:cNvPicPr/>
+                  </pic:nvPicPr>
+                  <pic:blipFill>
+                    <a:blip r:embed="rId45"/>
+                    <a:stretch>
+                      <a:fillRect/>
+                    </a:stretch>
+                  </pic:blipFill>
+                  <pic:spPr>
+                    <a:xfrm>
+                      <a:off x="0" y="0"/>
+                      <a:ext cx="3010320" cy="4296375"/>
+                    </a:xfrm>
+                    <a:prstGeom prst="rect">
+                      <a:avLst/>
+                    </a:prstGeom>
+                  </pic:spPr>
+                </pic:pic>
+              </a:graphicData>
+            </a:graphic>
+          </wp:inline>
+        </w:drawing>
+      </w:r>
+    </w:p>
+    <w:p>
+      <w:r>
+        <w:t xml:space="preserve">Now hit the </w:t>
+      </w:r>
+      <w:r>
+        <w:rPr>
+          <w:rStyle w:val="BlueBoldenChar"/>
+          <w:rFonts w:eastAsiaTheme="minorHAnsi"/>
+        </w:rPr>
+        <w:t>N</w:t>
+      </w:r>
+      <w:r>
+        <w:t xml:space="preserve"> key to bring up that Panel inside of the right side of the viewport. Make sure you are on the</w:t>
+      </w:r>
+      <w:r>
+        <w:rPr>
+          <w:rStyle w:val="BlueBoldenChar"/>
+          <w:rFonts w:eastAsiaTheme="minorHAnsi"/>
+        </w:rPr>
+        <w:t xml:space="preserve"> Item </w:t>
+      </w:r>
+      <w:r>
+        <w:t xml:space="preserve">tab, and then put </w:t>
+      </w:r>
+      <w:r>
+        <w:rPr>
+          <w:rStyle w:val="BlueBoldenChar"/>
+          <w:rFonts w:eastAsiaTheme="minorHAnsi"/>
+        </w:rPr>
+        <w:t>0</w:t>
+      </w:r>
+      <w:r>
+        <w:t xml:space="preserve"> in the setting for the </w:t>
+      </w:r>
+      <w:r>
+        <w:rPr>
+          <w:rStyle w:val="BlueBoldenChar"/>
+          <w:rFonts w:eastAsiaTheme="minorHAnsi"/>
+        </w:rPr>
+        <w:t>Z</w:t>
+      </w:r>
+      <w:r>
+        <w:t xml:space="preserve"> Axis. The </w:t>
+      </w:r>
+      <w:r>
+        <w:rPr>
+          <w:rStyle w:val="BlueBoldenChar"/>
+          <w:rFonts w:eastAsiaTheme="minorHAnsi"/>
+        </w:rPr>
+        <w:t>Z</w:t>
+      </w:r>
+      <w:r>
+        <w:t xml:space="preserve"> setting at </w:t>
+      </w:r>
+      <w:r>
+        <w:rPr>
+          <w:rStyle w:val="BlueBoldenChar"/>
+          <w:rFonts w:eastAsiaTheme="minorHAnsi"/>
+        </w:rPr>
+        <w:t>0</w:t>
+      </w:r>
+      <w:r>
+        <w:t xml:space="preserve"> will place this corner point precisely on the floor. No ambiguity here.</w:t>
+      </w:r>
+    </w:p>
+    <w:p>
+      <w:r>
+        <w:drawing>
+          <wp:inline distT="0" distB="0" distL="0" distR="0" wp14:anchorId="0138D6B5" wp14:editId="7C91A109">
+            <wp:extent cx="3419952" cy="2467319"/>
+            <wp:effectExtent l="0" t="0" r="9525" b="9525"/>
+            <wp:docPr id="1192776409" name="Picture 1"/>
+            <wp:cNvGraphicFramePr>
+              <a:graphicFrameLocks xmlns:a="http://schemas.openxmlformats.org/drawingml/2006/main" noChangeAspect="1"/>
+            </wp:cNvGraphicFramePr>
+            <a:graphic xmlns:a="http://schemas.openxmlformats.org/drawingml/2006/main">
+              <a:graphicData uri="http://schemas.openxmlformats.org/drawingml/2006/picture">
+                <pic:pic xmlns:pic="http://schemas.openxmlformats.org/drawingml/2006/picture">
+                  <pic:nvPicPr>
+                    <pic:cNvPr id="1192776409" name=""/>
+                    <pic:cNvPicPr/>
+                  </pic:nvPicPr>
+                  <pic:blipFill>
+                    <a:blip r:embed="rId46"/>
+                    <a:stretch>
+                      <a:fillRect/>
+                    </a:stretch>
+                  </pic:blipFill>
+                  <pic:spPr>
+                    <a:xfrm>
+                      <a:off x="0" y="0"/>
+                      <a:ext cx="3419952" cy="2467319"/>
+                    </a:xfrm>
+                    <a:prstGeom prst="rect">
+                      <a:avLst/>
+                    </a:prstGeom>
+                  </pic:spPr>
+                </pic:pic>
+              </a:graphicData>
+            </a:graphic>
+          </wp:inline>
+        </w:drawing>
+      </w:r>
+    </w:p>
+    <w:p/>
+    <w:p/>
+    <w:p>
+      <w:hyperlink r:id="rId47" w:history="1">
+        <w:r>
+          <w:rPr>
+            <w:rStyle w:val="Hyperlink"/>
+          </w:rPr>
+          <w:t>https://www.youtube.com/watch?v=APxkUd7OAAk</w:t>
+        </w:r>
+      </w:hyperlink>
+    </w:p>
+    <w:p>
+      <w:r>
+        <w:drawing>
+          <wp:inline distT="0" distB="0" distL="0" distR="0" wp14:anchorId="28761993" wp14:editId="55BFD473">
+            <wp:extent cx="5048955" cy="1505160"/>
+            <wp:effectExtent l="0" t="0" r="0" b="0"/>
+            <wp:docPr id="689105939" name="Picture 1"/>
+            <wp:cNvGraphicFramePr>
+              <a:graphicFrameLocks xmlns:a="http://schemas.openxmlformats.org/drawingml/2006/main" noChangeAspect="1"/>
+            </wp:cNvGraphicFramePr>
+            <a:graphic xmlns:a="http://schemas.openxmlformats.org/drawingml/2006/main">
+              <a:graphicData uri="http://schemas.openxmlformats.org/drawingml/2006/picture">
+                <pic:pic xmlns:pic="http://schemas.openxmlformats.org/drawingml/2006/picture">
+                  <pic:nvPicPr>
+                    <pic:cNvPr id="689105939" name=""/>
+                    <pic:cNvPicPr/>
+                  </pic:nvPicPr>
+                  <pic:blipFill>
+                    <a:blip r:embed="rId48"/>
+                    <a:stretch>
+                      <a:fillRect/>
+                    </a:stretch>
+                  </pic:blipFill>
+                  <pic:spPr>
+                    <a:xfrm>
+                      <a:off x="0" y="0"/>
+                      <a:ext cx="5048955" cy="1505160"/>
+                    </a:xfrm>
+                    <a:prstGeom prst="rect">
+                      <a:avLst/>
+                    </a:prstGeom>
+                  </pic:spPr>
+                </pic:pic>
+              </a:graphicData>
+            </a:graphic>
+          </wp:inline>
+        </w:drawing>
+      </w:r>
+    </w:p>
     <w:sectPr>
-      <w:headerReference w:type="default" r:id="rId40"/>
+      <w:headerReference w:type="default" r:id="rId49"/>
       <w:pgSz w:w="12240" w:h="15840"/>
       <w:pgMar w:top="1440" w:right="1440" w:bottom="1440" w:left="1440" w:header="720" w:footer="720" w:gutter="0"/>
       <w:cols w:space="720"/>

</xml_diff>